<commit_message>
fixed instruction mapping doc typos
</commit_message>
<xml_diff>
--- a/documentation/instruction binary mapping v2.docx
+++ b/documentation/instruction binary mapping v2.docx
@@ -16,10 +16,7 @@
         <w:t>Command to binary mapping V2</w:t>
       </w:r>
     </w:p>
-    <w:p>
-      <w:bookmarkStart w:id="0" w:name="_GoBack"/>
-      <w:bookmarkEnd w:id="0"/>
-    </w:p>
+    <w:p/>
     <w:tbl>
       <w:tblPr>
         <w:tblStyle w:val="TableGrid"/>
@@ -313,28 +310,7 @@
                 <w:sz w:val="18"/>
                 <w:szCs w:val="18"/>
               </w:rPr>
-              <w:t>----</w:t>
-            </w:r>
-            <w:r>
-              <w:rPr>
-                <w:sz w:val="18"/>
-                <w:szCs w:val="18"/>
-              </w:rPr>
-              <w:t xml:space="preserve"> </w:t>
-            </w:r>
-            <w:r>
-              <w:rPr>
-                <w:sz w:val="18"/>
-                <w:szCs w:val="18"/>
-              </w:rPr>
-              <w:t>--</w:t>
-            </w:r>
-            <w:r>
-              <w:rPr>
-                <w:sz w:val="18"/>
-                <w:szCs w:val="18"/>
-              </w:rPr>
-              <w:t>--</w:t>
+              <w:t>---- ----</w:t>
             </w:r>
           </w:p>
         </w:tc>
@@ -595,21 +571,7 @@
                 <w:sz w:val="18"/>
                 <w:szCs w:val="18"/>
               </w:rPr>
-              <w:t>----</w:t>
-            </w:r>
-            <w:r>
-              <w:rPr>
-                <w:sz w:val="18"/>
-                <w:szCs w:val="18"/>
-              </w:rPr>
-              <w:t xml:space="preserve"> </w:t>
-            </w:r>
-            <w:r>
-              <w:rPr>
-                <w:sz w:val="18"/>
-                <w:szCs w:val="18"/>
-              </w:rPr>
-              <w:t>----</w:t>
+              <w:t>---- ----</w:t>
             </w:r>
           </w:p>
         </w:tc>
@@ -905,21 +867,7 @@
                 <w:sz w:val="18"/>
                 <w:szCs w:val="18"/>
               </w:rPr>
-              <w:t>----</w:t>
-            </w:r>
-            <w:r>
-              <w:rPr>
-                <w:sz w:val="18"/>
-                <w:szCs w:val="18"/>
-              </w:rPr>
-              <w:t xml:space="preserve"> </w:t>
-            </w:r>
-            <w:r>
-              <w:rPr>
-                <w:sz w:val="18"/>
-                <w:szCs w:val="18"/>
-              </w:rPr>
-              <w:t>----</w:t>
+              <w:t>---- ----</w:t>
             </w:r>
           </w:p>
         </w:tc>
@@ -1286,29 +1234,29 @@
                 <w:sz w:val="18"/>
                 <w:szCs w:val="18"/>
               </w:rPr>
-              <w:t xml:space="preserve">-- </w:t>
-            </w:r>
-            <w:r>
-              <w:rPr>
-                <w:sz w:val="18"/>
-                <w:szCs w:val="18"/>
-              </w:rPr>
-              <w:t>XXXX</w:t>
-            </w:r>
-          </w:p>
-        </w:tc>
-        <w:tc>
-          <w:tcPr>
-            <w:tcW w:w="1653" w:type="dxa"/>
-          </w:tcPr>
-          <w:p>
-            <w:pPr>
-              <w:jc w:val="center"/>
-              <w:rPr>
-                <w:sz w:val="18"/>
-                <w:szCs w:val="18"/>
-              </w:rPr>
-            </w:pPr>
+              <w:t>-- XXXX</w:t>
+            </w:r>
+          </w:p>
+        </w:tc>
+        <w:tc>
+          <w:tcPr>
+            <w:tcW w:w="1653" w:type="dxa"/>
+          </w:tcPr>
+          <w:p>
+            <w:pPr>
+              <w:jc w:val="center"/>
+              <w:rPr>
+                <w:sz w:val="18"/>
+                <w:szCs w:val="18"/>
+              </w:rPr>
+            </w:pPr>
+            <w:r>
+              <w:rPr>
+                <w:sz w:val="18"/>
+                <w:szCs w:val="18"/>
+              </w:rPr>
+              <w:t>--</w:t>
+            </w:r>
             <w:r>
               <w:rPr>
                 <w:sz w:val="18"/>
@@ -1584,6 +1532,13 @@
                 <w:sz w:val="18"/>
                 <w:szCs w:val="18"/>
               </w:rPr>
+              <w:t>--</w:t>
+            </w:r>
+            <w:r>
+              <w:rPr>
+                <w:sz w:val="18"/>
+                <w:szCs w:val="18"/>
+              </w:rPr>
               <w:t>-- XXXX</w:t>
             </w:r>
           </w:p>
@@ -1857,6 +1812,13 @@
                 <w:sz w:val="18"/>
                 <w:szCs w:val="18"/>
               </w:rPr>
+              <w:t>--</w:t>
+            </w:r>
+            <w:r>
+              <w:rPr>
+                <w:sz w:val="18"/>
+                <w:szCs w:val="18"/>
+              </w:rPr>
               <w:t>-- XXXX</w:t>
             </w:r>
           </w:p>
@@ -2121,6 +2083,13 @@
                 <w:sz w:val="18"/>
                 <w:szCs w:val="18"/>
               </w:rPr>
+              <w:t>--</w:t>
+            </w:r>
+            <w:r>
+              <w:rPr>
+                <w:sz w:val="18"/>
+                <w:szCs w:val="18"/>
+              </w:rPr>
               <w:t>-- XXXX</w:t>
             </w:r>
           </w:p>
@@ -2384,6 +2353,13 @@
                 <w:sz w:val="18"/>
                 <w:szCs w:val="18"/>
               </w:rPr>
+              <w:t>--</w:t>
+            </w:r>
+            <w:r>
+              <w:rPr>
+                <w:sz w:val="18"/>
+                <w:szCs w:val="18"/>
+              </w:rPr>
               <w:t>-- XXXX</w:t>
             </w:r>
           </w:p>
@@ -2656,6 +2632,13 @@
                 <w:sz w:val="18"/>
                 <w:szCs w:val="18"/>
               </w:rPr>
+              <w:t>--</w:t>
+            </w:r>
+            <w:r>
+              <w:rPr>
+                <w:sz w:val="18"/>
+                <w:szCs w:val="18"/>
+              </w:rPr>
               <w:t>-- XXXX</w:t>
             </w:r>
           </w:p>
@@ -3435,6 +3418,13 @@
                 <w:sz w:val="18"/>
                 <w:szCs w:val="18"/>
               </w:rPr>
+              <w:t>--</w:t>
+            </w:r>
+            <w:r>
+              <w:rPr>
+                <w:sz w:val="18"/>
+                <w:szCs w:val="18"/>
+              </w:rPr>
               <w:t>-- XXXX</w:t>
             </w:r>
           </w:p>
@@ -3705,6 +3695,13 @@
                 <w:sz w:val="18"/>
                 <w:szCs w:val="18"/>
               </w:rPr>
+              <w:t>--</w:t>
+            </w:r>
+            <w:r>
+              <w:rPr>
+                <w:sz w:val="18"/>
+                <w:szCs w:val="18"/>
+              </w:rPr>
               <w:t>-- XXXX</w:t>
             </w:r>
           </w:p>
@@ -3976,6 +3973,15 @@
                 <w:sz w:val="18"/>
                 <w:szCs w:val="18"/>
               </w:rPr>
+              <w:t>--</w:t>
+            </w:r>
+            <w:bookmarkStart w:id="0" w:name="_GoBack"/>
+            <w:bookmarkEnd w:id="0"/>
+            <w:r>
+              <w:rPr>
+                <w:sz w:val="18"/>
+                <w:szCs w:val="18"/>
+              </w:rPr>
               <w:t>-- XXXX</w:t>
             </w:r>
           </w:p>
@@ -4249,14 +4255,7 @@
                 <w:sz w:val="18"/>
                 <w:szCs w:val="18"/>
               </w:rPr>
-              <w:t>--</w:t>
-            </w:r>
-            <w:r>
-              <w:rPr>
-                <w:sz w:val="18"/>
-                <w:szCs w:val="18"/>
-              </w:rPr>
-              <w:t>----</w:t>
+              <w:t>------</w:t>
             </w:r>
           </w:p>
         </w:tc>
@@ -4414,14 +4413,7 @@
                 <w:sz w:val="18"/>
                 <w:szCs w:val="18"/>
               </w:rPr>
-              <w:t>--</w:t>
-            </w:r>
-            <w:r>
-              <w:rPr>
-                <w:sz w:val="18"/>
-                <w:szCs w:val="18"/>
-              </w:rPr>
-              <w:t>----</w:t>
+              <w:t>------</w:t>
             </w:r>
           </w:p>
         </w:tc>
@@ -5176,14 +5168,7 @@
                 <w:sz w:val="18"/>
                 <w:szCs w:val="18"/>
               </w:rPr>
-              <w:t>---- ---</w:t>
-            </w:r>
-            <w:r>
-              <w:rPr>
-                <w:sz w:val="18"/>
-                <w:szCs w:val="18"/>
-              </w:rPr>
-              <w:t>X</w:t>
+              <w:t>---- ---X</w:t>
             </w:r>
           </w:p>
         </w:tc>
@@ -5255,14 +5240,7 @@
                 <w:sz w:val="18"/>
                 <w:szCs w:val="18"/>
               </w:rPr>
-              <w:t>101</w:t>
-            </w:r>
-            <w:r>
-              <w:rPr>
-                <w:sz w:val="18"/>
-                <w:szCs w:val="18"/>
-              </w:rPr>
-              <w:t xml:space="preserve"> 000</w:t>
+              <w:t>101 000</w:t>
             </w:r>
           </w:p>
         </w:tc>

</xml_diff>